<commit_message>
added latex files and report.
</commit_message>
<xml_diff>
--- a/Capstone First Report.docx
+++ b/Capstone First Report.docx
@@ -31,7 +31,15 @@
         <w:rPr>
           <w:lang w:val="en-US"/>
         </w:rPr>
-        <w:t xml:space="preserve">This capstone project is a study of the principle of self-interpretation, where the aim is to design and implement a self-interpreter for the Scheme programming language, i.e. a Scheme interpreter written in Scheme. </w:t>
+        <w:t>This capstone project is a study of the principle of sel</w:t>
+      </w:r>
+      <w:bookmarkStart w:id="0" w:name="_GoBack"/>
+      <w:bookmarkEnd w:id="0"/>
+      <w:r>
+        <w:rPr>
+          <w:lang w:val="en-US"/>
+        </w:rPr>
+        <w:t xml:space="preserve">f-interpretation, where the aim is to design and implement a self-interpreter for the Scheme programming language, i.e. a Scheme interpreter written in Scheme. </w:t>
       </w:r>
       <w:r>
         <w:rPr>
@@ -222,7 +230,19 @@
         <w:rPr>
           <w:lang w:val="en-US"/>
         </w:rPr>
-        <w:t xml:space="preserve"> was chosen as the metalanguage of the initial interpreter for Scheme, due to the familiarity of the author of the capstone with the language as well as the following </w:t>
+        <w:t xml:space="preserve"> was chosen as the metalanguage of the initial interpreter for Scheme, due to </w:t>
+      </w:r>
+      <w:r>
+        <w:rPr>
+          <w:lang w:val="en-US"/>
+        </w:rPr>
+        <w:t>my</w:t>
+      </w:r>
+      <w:r>
+        <w:rPr>
+          <w:lang w:val="en-US"/>
+        </w:rPr>
+        <w:t xml:space="preserve"> familiarity of with the language as well as the following </w:t>
       </w:r>
       <w:r>
         <w:rPr>
@@ -1129,7 +1149,6 @@
           <w:noProof/>
           <w:sz w:val="28"/>
           <w:szCs w:val="28"/>
-          <w:u w:val="single"/>
           <w:lang w:val="en-US"/>
         </w:rPr>
         <w:lastRenderedPageBreak/>
@@ -2125,6 +2144,33 @@
     <w:p>
       <w:pPr>
         <w:rPr>
+          <w:lang w:val="en-US"/>
+        </w:rPr>
+      </w:pPr>
+      <w:r>
+        <w:rPr>
+          <w:lang w:val="en-US"/>
+        </w:rPr>
+        <w:t xml:space="preserve">(Maybe can talk about possible improvements where we implement the environment as a function instead, and ensure no repetition or </w:t>
+      </w:r>
+      <w:proofErr w:type="spellStart"/>
+      <w:r>
+        <w:rPr>
+          <w:lang w:val="en-US"/>
+        </w:rPr>
+        <w:t>smth</w:t>
+      </w:r>
+      <w:proofErr w:type="spellEnd"/>
+      <w:r>
+        <w:rPr>
+          <w:lang w:val="en-US"/>
+        </w:rPr>
+        <w:t>?)</w:t>
+      </w:r>
+    </w:p>
+    <w:p>
+      <w:pPr>
+        <w:rPr>
           <w:sz w:val="28"/>
           <w:szCs w:val="28"/>
           <w:u w:val="single"/>
@@ -2390,6 +2436,7 @@
           <w:noProof/>
           <w:lang w:val="en-US"/>
         </w:rPr>
+        <w:lastRenderedPageBreak/>
         <w:drawing>
           <wp:inline distT="0" distB="0" distL="0" distR="0" wp14:anchorId="15D479C9" wp14:editId="0C56C64B">
             <wp:extent cx="3060700" cy="1339564"/>
@@ -2450,7 +2497,6 @@
         <w:rPr>
           <w:lang w:val="en-US"/>
         </w:rPr>
-        <w:lastRenderedPageBreak/>
         <w:t xml:space="preserve">where a suitable error message printing the arguments supplied (via the use of an </w:t>
       </w:r>
       <w:proofErr w:type="spellStart"/>
@@ -2702,6 +2748,7 @@
         <w:rPr>
           <w:lang w:val="en-US"/>
         </w:rPr>
+        <w:lastRenderedPageBreak/>
         <w:t xml:space="preserve">An example of a function that does mathematical operations and is variadic in nature would be the addition function. </w:t>
       </w:r>
       <w:r>
@@ -2776,7 +2823,6 @@
         <w:rPr>
           <w:lang w:val="en-US"/>
         </w:rPr>
-        <w:lastRenderedPageBreak/>
         <w:t>If the addition function is supplied with 2 or more arguments (all of integer type), the addition function then returns the result of adding all these arguments together.</w:t>
       </w:r>
     </w:p>
@@ -3345,14 +3391,12 @@
         </w:rPr>
         <w:t xml:space="preserve">, and are implemented recursively as well via the use of an accumulator. An example of a comparison function would be provided in the following section for functions operating on Characters, with the implementation being </w:t>
       </w:r>
-      <w:proofErr w:type="gramStart"/>
-      <w:r>
-        <w:rPr>
-          <w:lang w:val="en-US"/>
-        </w:rPr>
-        <w:t>exactly the same</w:t>
-      </w:r>
-      <w:proofErr w:type="gramEnd"/>
+      <w:r>
+        <w:rPr>
+          <w:lang w:val="en-US"/>
+        </w:rPr>
+        <w:t>the same</w:t>
+      </w:r>
       <w:r>
         <w:rPr>
           <w:lang w:val="en-US"/>
@@ -4548,45 +4592,7 @@
         <w:rPr>
           <w:lang w:val="en-US"/>
         </w:rPr>
-        <w:t xml:space="preserve">the result of interpreting </w:t>
-      </w:r>
-      <w:r>
-        <w:rPr>
-          <w:lang w:val="en-US"/>
-        </w:rPr>
-        <w:t xml:space="preserve">the Scheme </w:t>
-      </w:r>
-      <w:proofErr w:type="gramStart"/>
-      <w:r>
-        <w:rPr>
-          <w:lang w:val="en-US"/>
-        </w:rPr>
-        <w:t xml:space="preserve">expression </w:t>
-      </w:r>
-      <w:r>
-        <w:rPr>
-          <w:lang w:val="en-US"/>
-        </w:rPr>
-        <w:t xml:space="preserve"> e</w:t>
-      </w:r>
-      <w:proofErr w:type="gramEnd"/>
-      <w:r>
-        <w:rPr>
-          <w:lang w:val="en-US"/>
-        </w:rPr>
-        <w:t xml:space="preserve">2 will be returned. Else, the result of interpreting </w:t>
-      </w:r>
-      <w:r>
-        <w:rPr>
-          <w:lang w:val="en-US"/>
-        </w:rPr>
-        <w:t xml:space="preserve">the Scheme expression </w:t>
-      </w:r>
-      <w:r>
-        <w:rPr>
-          <w:lang w:val="en-US"/>
-        </w:rPr>
-        <w:t>e3 will be returned.</w:t>
+        <w:t>the result of interpreting the Scheme expression e2 will be returned. Else, the result of interpreting the Scheme expression e3 will be returned.</w:t>
       </w:r>
     </w:p>
     <w:p>
@@ -4765,21 +4771,7 @@
         <w:rPr>
           <w:lang w:val="en-US"/>
         </w:rPr>
-        <w:t xml:space="preserve">We note that the let and let-rec constructs have not been implemented for the interpreter </w:t>
-      </w:r>
-      <w:proofErr w:type="gramStart"/>
-      <w:r>
-        <w:rPr>
-          <w:lang w:val="en-US"/>
-        </w:rPr>
-        <w:t>yet, and</w:t>
-      </w:r>
-      <w:proofErr w:type="gramEnd"/>
-      <w:r>
-        <w:rPr>
-          <w:lang w:val="en-US"/>
-        </w:rPr>
-        <w:t xml:space="preserve"> will be implemented after the submission of this progress report.</w:t>
+        <w:t>We note that the let and let-rec constructs have not been implemented for the interpreter yet and will be implemented after the submission of this progress report.</w:t>
       </w:r>
       <w:r>
         <w:rPr>
@@ -5359,29 +5351,720 @@
         <w:rPr>
           <w:lang w:val="en-US"/>
         </w:rPr>
-        <w:t xml:space="preserve">TBC, will talk about the common categories of errors and the common categories of tests that are applicable to all of the previous sections (i.e. testing that the error that is supposed to be raised is raised, test coverage, </w:t>
+        <w:t>T</w:t>
+      </w:r>
+      <w:r>
+        <w:rPr>
+          <w:lang w:val="en-US"/>
+        </w:rPr>
+        <w:t xml:space="preserve">he </w:t>
+      </w:r>
+      <w:r>
+        <w:rPr>
+          <w:lang w:val="en-US"/>
+        </w:rPr>
+        <w:t>tests</w:t>
+      </w:r>
+      <w:r>
+        <w:rPr>
+          <w:lang w:val="en-US"/>
+        </w:rPr>
+        <w:t xml:space="preserve"> can be divided into the following two </w:t>
+      </w:r>
+      <w:r>
+        <w:rPr>
+          <w:lang w:val="en-US"/>
+        </w:rPr>
+        <w:t xml:space="preserve">broad </w:t>
+      </w:r>
+      <w:r>
+        <w:rPr>
+          <w:lang w:val="en-US"/>
+        </w:rPr>
+        <w:t>categories:</w:t>
+      </w:r>
+    </w:p>
+    <w:p>
+      <w:pPr>
+        <w:pStyle w:val="ListParagraph"/>
+        <w:numPr>
+          <w:ilvl w:val="0"/>
+          <w:numId w:val="17"/>
+        </w:numPr>
+        <w:rPr>
+          <w:lang w:val="en-US"/>
+        </w:rPr>
+      </w:pPr>
+      <w:r>
+        <w:rPr>
+          <w:lang w:val="en-US"/>
+        </w:rPr>
+        <w:t>Testing that the function gives the correct output given</w:t>
+      </w:r>
+      <w:r>
+        <w:rPr>
+          <w:lang w:val="en-US"/>
+        </w:rPr>
+        <w:t xml:space="preserve"> that the input arguments are well-typed and are of the correct number.</w:t>
+      </w:r>
+    </w:p>
+    <w:p>
+      <w:pPr>
+        <w:pStyle w:val="ListParagraph"/>
+        <w:numPr>
+          <w:ilvl w:val="0"/>
+          <w:numId w:val="17"/>
+        </w:numPr>
+        <w:rPr>
+          <w:lang w:val="en-US"/>
+        </w:rPr>
+      </w:pPr>
+      <w:r>
+        <w:rPr>
+          <w:lang w:val="en-US"/>
+        </w:rPr>
+        <w:t>Testing that the function raises the correct error given either an incorrect type of input argument or an incorrect number of input arguments.</w:t>
+      </w:r>
+    </w:p>
+    <w:p>
+      <w:pPr>
+        <w:rPr>
+          <w:lang w:val="en-US"/>
+        </w:rPr>
+      </w:pPr>
+      <w:r>
+        <w:rPr>
+          <w:lang w:val="en-US"/>
+        </w:rPr>
+        <w:t xml:space="preserve">For each of these two categories, we then want to ensure that the testing satisfies code coverage, or that the unit tests do test for each possible branch of our code. In the following paragraphs, we will then provide </w:t>
+      </w:r>
+      <w:r>
+        <w:rPr>
+          <w:lang w:val="en-US"/>
+        </w:rPr>
+        <w:t>one</w:t>
+      </w:r>
+      <w:r>
+        <w:rPr>
+          <w:lang w:val="en-US"/>
+        </w:rPr>
+        <w:t xml:space="preserve"> simple</w:t>
+      </w:r>
+      <w:r>
+        <w:rPr>
+          <w:lang w:val="en-US"/>
+        </w:rPr>
+        <w:t xml:space="preserve"> example for each of the above broad categories.</w:t>
+      </w:r>
+    </w:p>
+    <w:p>
+      <w:pPr>
+        <w:rPr>
+          <w:u w:val="single"/>
+          <w:lang w:val="en-US"/>
+        </w:rPr>
+      </w:pPr>
+      <w:r>
+        <w:rPr>
+          <w:u w:val="single"/>
+          <w:lang w:val="en-US"/>
+        </w:rPr>
+        <w:t xml:space="preserve">Testing the </w:t>
       </w:r>
       <w:proofErr w:type="spellStart"/>
       <w:r>
         <w:rPr>
-          <w:lang w:val="en-US"/>
-        </w:rPr>
-        <w:t>etc</w:t>
+          <w:u w:val="single"/>
+          <w:lang w:val="en-US"/>
+        </w:rPr>
+        <w:t>is_even</w:t>
       </w:r>
       <w:proofErr w:type="spellEnd"/>
       <w:r>
         <w:rPr>
-          <w:lang w:val="en-US"/>
-        </w:rPr>
-        <w:t xml:space="preserve"> and of course Dijkstra’s quote on unit te</w:t>
-      </w:r>
-      <w:bookmarkStart w:id="0" w:name="_GoBack"/>
-      <w:bookmarkEnd w:id="0"/>
-      <w:r>
-        <w:rPr>
-          <w:lang w:val="en-US"/>
-        </w:rPr>
-        <w:t>sting..) Will talk about the possible factoring of errors based on the nature of the error (wrong type, mismatched arity)</w:t>
+          <w:u w:val="single"/>
+          <w:lang w:val="en-US"/>
+        </w:rPr>
+        <w:t xml:space="preserve"> function for correct output</w:t>
+      </w:r>
+    </w:p>
+    <w:p>
+      <w:pPr>
+        <w:rPr>
+          <w:lang w:val="en-US"/>
+        </w:rPr>
+      </w:pPr>
+      <w:r>
+        <w:rPr>
+          <w:lang w:val="en-US"/>
+        </w:rPr>
+        <w:t xml:space="preserve">Referring to the </w:t>
+      </w:r>
+      <w:proofErr w:type="spellStart"/>
+      <w:r>
+        <w:rPr>
+          <w:lang w:val="en-US"/>
+        </w:rPr>
+        <w:t>is_even</w:t>
+      </w:r>
+      <w:proofErr w:type="spellEnd"/>
+      <w:r>
+        <w:rPr>
+          <w:lang w:val="en-US"/>
+        </w:rPr>
+        <w:t xml:space="preserve"> function described in the Primitives section above, </w:t>
+      </w:r>
+      <w:r>
+        <w:rPr>
+          <w:lang w:val="en-US"/>
+        </w:rPr>
+        <w:t>we can see that to ensure code coverage for the non-error branches, we will have to test for the case where there is only a single argument which is of type integer, and test for even and non-even numbers.</w:t>
+      </w:r>
+    </w:p>
+    <w:p>
+      <w:pPr>
+        <w:rPr>
+          <w:lang w:val="en-US"/>
+        </w:rPr>
+      </w:pPr>
+      <w:r>
+        <w:rPr>
+          <w:lang w:val="en-US"/>
+        </w:rPr>
+        <w:t>The following screenshot of the test illustrates the above:</w:t>
+      </w:r>
+    </w:p>
+    <w:p>
+      <w:pPr>
+        <w:rPr>
+          <w:u w:val="single"/>
+          <w:lang w:val="en-US"/>
+        </w:rPr>
+      </w:pPr>
+      <w:r>
+        <w:rPr>
+          <w:noProof/>
+          <w:lang w:val="en-US"/>
+        </w:rPr>
+        <w:lastRenderedPageBreak/>
+        <w:drawing>
+          <wp:inline distT="0" distB="0" distL="0" distR="0" wp14:anchorId="04AFB0D8" wp14:editId="45FB1C63">
+            <wp:extent cx="3368253" cy="1582310"/>
+            <wp:effectExtent l="0" t="0" r="3810" b="0"/>
+            <wp:docPr id="7" name="Picture 7"/>
+            <wp:cNvGraphicFramePr>
+              <a:graphicFrameLocks xmlns:a="http://schemas.openxmlformats.org/drawingml/2006/main" noChangeAspect="1"/>
+            </wp:cNvGraphicFramePr>
+            <a:graphic xmlns:a="http://schemas.openxmlformats.org/drawingml/2006/main">
+              <a:graphicData uri="http://schemas.openxmlformats.org/drawingml/2006/picture">
+                <pic:pic xmlns:pic="http://schemas.openxmlformats.org/drawingml/2006/picture">
+                  <pic:nvPicPr>
+                    <pic:cNvPr id="0" name="Picture 1"/>
+                    <pic:cNvPicPr>
+                      <a:picLocks noChangeAspect="1" noChangeArrowheads="1"/>
+                    </pic:cNvPicPr>
+                  </pic:nvPicPr>
+                  <pic:blipFill>
+                    <a:blip r:embed="rId26">
+                      <a:extLst>
+                        <a:ext uri="{28A0092B-C50C-407E-A947-70E740481C1C}">
+                          <a14:useLocalDpi xmlns:a14="http://schemas.microsoft.com/office/drawing/2010/main" val="0"/>
+                        </a:ext>
+                      </a:extLst>
+                    </a:blip>
+                    <a:srcRect/>
+                    <a:stretch>
+                      <a:fillRect/>
+                    </a:stretch>
+                  </pic:blipFill>
+                  <pic:spPr bwMode="auto">
+                    <a:xfrm>
+                      <a:off x="0" y="0"/>
+                      <a:ext cx="3399263" cy="1596878"/>
+                    </a:xfrm>
+                    <a:prstGeom prst="rect">
+                      <a:avLst/>
+                    </a:prstGeom>
+                    <a:noFill/>
+                    <a:ln>
+                      <a:noFill/>
+                    </a:ln>
+                  </pic:spPr>
+                </pic:pic>
+              </a:graphicData>
+            </a:graphic>
+          </wp:inline>
+        </w:drawing>
+      </w:r>
+    </w:p>
+    <w:p>
+      <w:pPr>
+        <w:rPr>
+          <w:lang w:val="en-US"/>
+        </w:rPr>
+      </w:pPr>
+      <w:r>
+        <w:rPr>
+          <w:lang w:val="en-US"/>
+        </w:rPr>
+        <w:t xml:space="preserve">where despite the seemingly simple test function, we have </w:t>
+      </w:r>
+      <w:proofErr w:type="gramStart"/>
+      <w:r>
+        <w:rPr>
+          <w:lang w:val="en-US"/>
+        </w:rPr>
+        <w:t>actually satisfied</w:t>
+      </w:r>
+      <w:proofErr w:type="gramEnd"/>
+      <w:r>
+        <w:rPr>
+          <w:lang w:val="en-US"/>
+        </w:rPr>
+        <w:t xml:space="preserve"> code coverage and also tested for all possible sorts of input integers, namely: 1) Positive numbers, 2) Negative numbers and 3) Zero.</w:t>
+      </w:r>
+    </w:p>
+    <w:p>
+      <w:pPr>
+        <w:rPr>
+          <w:u w:val="single"/>
+          <w:lang w:val="en-US"/>
+        </w:rPr>
+      </w:pPr>
+      <w:r>
+        <w:rPr>
+          <w:u w:val="single"/>
+          <w:lang w:val="en-US"/>
+        </w:rPr>
+        <w:t xml:space="preserve">Testing the </w:t>
+      </w:r>
+      <w:proofErr w:type="spellStart"/>
+      <w:r>
+        <w:rPr>
+          <w:u w:val="single"/>
+          <w:lang w:val="en-US"/>
+        </w:rPr>
+        <w:t>is_even</w:t>
+      </w:r>
+      <w:proofErr w:type="spellEnd"/>
+      <w:r>
+        <w:rPr>
+          <w:u w:val="single"/>
+          <w:lang w:val="en-US"/>
+        </w:rPr>
+        <w:t xml:space="preserve"> function for correct </w:t>
+      </w:r>
+      <w:r>
+        <w:rPr>
+          <w:u w:val="single"/>
+          <w:lang w:val="en-US"/>
+        </w:rPr>
+        <w:t>error raising</w:t>
+      </w:r>
+    </w:p>
+    <w:p>
+      <w:pPr>
+        <w:rPr>
+          <w:lang w:val="en-US"/>
+        </w:rPr>
+      </w:pPr>
+      <w:r>
+        <w:rPr>
+          <w:lang w:val="en-US"/>
+        </w:rPr>
+        <w:t xml:space="preserve">As mentioned above, we will have to test the </w:t>
+      </w:r>
+      <w:proofErr w:type="spellStart"/>
+      <w:r>
+        <w:rPr>
+          <w:lang w:val="en-US"/>
+        </w:rPr>
+        <w:t>is_even</w:t>
+      </w:r>
+      <w:proofErr w:type="spellEnd"/>
+      <w:r>
+        <w:rPr>
+          <w:lang w:val="en-US"/>
+        </w:rPr>
+        <w:t xml:space="preserve"> function to ensure that the correct errors are raised. Referring to the </w:t>
+      </w:r>
+      <w:proofErr w:type="spellStart"/>
+      <w:r>
+        <w:rPr>
+          <w:lang w:val="en-US"/>
+        </w:rPr>
+        <w:t>internal_is_even</w:t>
+      </w:r>
+      <w:proofErr w:type="spellEnd"/>
+      <w:r>
+        <w:rPr>
+          <w:lang w:val="en-US"/>
+        </w:rPr>
+        <w:t xml:space="preserve"> function above, we know that satisfying code coverage for the function in the case of errors will require our tests to : 1) Test for incorrect arity in the input arguments and 2) Test for incorrect types if the input argument is correct.</w:t>
+      </w:r>
+    </w:p>
+    <w:p>
+      <w:pPr>
+        <w:rPr>
+          <w:lang w:val="en-US"/>
+        </w:rPr>
+      </w:pPr>
+      <w:r>
+        <w:rPr>
+          <w:lang w:val="en-US"/>
+        </w:rPr>
+        <w:t xml:space="preserve">The below screenshot then shows the function that tests </w:t>
+      </w:r>
+      <w:proofErr w:type="spellStart"/>
+      <w:r>
+        <w:rPr>
+          <w:lang w:val="en-US"/>
+        </w:rPr>
+        <w:t>internal_is_even</w:t>
+      </w:r>
+      <w:proofErr w:type="spellEnd"/>
+      <w:r>
+        <w:rPr>
+          <w:lang w:val="en-US"/>
+        </w:rPr>
+        <w:t xml:space="preserve"> for correct error raising:</w:t>
+      </w:r>
+    </w:p>
+    <w:p>
+      <w:pPr>
+        <w:rPr>
+          <w:lang w:val="en-US"/>
+        </w:rPr>
+      </w:pPr>
+      <w:r>
+        <w:rPr>
+          <w:noProof/>
+          <w:lang w:val="en-US"/>
+        </w:rPr>
+        <w:drawing>
+          <wp:inline distT="0" distB="0" distL="0" distR="0" wp14:anchorId="7EA177BB" wp14:editId="31634DBD">
+            <wp:extent cx="5725160" cy="2520315"/>
+            <wp:effectExtent l="0" t="0" r="8890" b="0"/>
+            <wp:docPr id="15" name="Picture 15"/>
+            <wp:cNvGraphicFramePr>
+              <a:graphicFrameLocks xmlns:a="http://schemas.openxmlformats.org/drawingml/2006/main" noChangeAspect="1"/>
+            </wp:cNvGraphicFramePr>
+            <a:graphic xmlns:a="http://schemas.openxmlformats.org/drawingml/2006/main">
+              <a:graphicData uri="http://schemas.openxmlformats.org/drawingml/2006/picture">
+                <pic:pic xmlns:pic="http://schemas.openxmlformats.org/drawingml/2006/picture">
+                  <pic:nvPicPr>
+                    <pic:cNvPr id="0" name="Picture 2"/>
+                    <pic:cNvPicPr>
+                      <a:picLocks noChangeAspect="1" noChangeArrowheads="1"/>
+                    </pic:cNvPicPr>
+                  </pic:nvPicPr>
+                  <pic:blipFill>
+                    <a:blip r:embed="rId27" cstate="print">
+                      <a:extLst>
+                        <a:ext uri="{28A0092B-C50C-407E-A947-70E740481C1C}">
+                          <a14:useLocalDpi xmlns:a14="http://schemas.microsoft.com/office/drawing/2010/main" val="0"/>
+                        </a:ext>
+                      </a:extLst>
+                    </a:blip>
+                    <a:srcRect/>
+                    <a:stretch>
+                      <a:fillRect/>
+                    </a:stretch>
+                  </pic:blipFill>
+                  <pic:spPr bwMode="auto">
+                    <a:xfrm>
+                      <a:off x="0" y="0"/>
+                      <a:ext cx="5725160" cy="2520315"/>
+                    </a:xfrm>
+                    <a:prstGeom prst="rect">
+                      <a:avLst/>
+                    </a:prstGeom>
+                    <a:noFill/>
+                    <a:ln>
+                      <a:noFill/>
+                    </a:ln>
+                  </pic:spPr>
+                </pic:pic>
+              </a:graphicData>
+            </a:graphic>
+          </wp:inline>
+        </w:drawing>
+      </w:r>
+    </w:p>
+    <w:p>
+      <w:pPr>
+        <w:rPr>
+          <w:lang w:val="en-US"/>
+        </w:rPr>
+      </w:pPr>
+      <w:r>
+        <w:rPr>
+          <w:lang w:val="en-US"/>
+        </w:rPr>
+        <w:t>Although the test function might seem much longer as compared to the test function for the non-error case, the concept behind both functions are similar. We test for an incorrect arity in the input arguments as seen from test clauses b0 to b3, even inputting the correct input types for the arguments as seen in b1 and ensure that the error “Incorrect argument count in call …” is raised. The same is repeated in clauses b4 to b10, where we test for incorrect input types if there is only 1 input argument (correct arity)</w:t>
+      </w:r>
+      <w:r>
+        <w:rPr>
+          <w:lang w:val="en-US"/>
+        </w:rPr>
+        <w:t xml:space="preserve">. Specifically, test clauses b4 to b10 test for each possible type of incorrect expressible value as input to the function, </w:t>
+      </w:r>
+      <w:proofErr w:type="gramStart"/>
+      <w:r>
+        <w:rPr>
+          <w:lang w:val="en-US"/>
+        </w:rPr>
+        <w:t>so as to</w:t>
+      </w:r>
+      <w:proofErr w:type="gramEnd"/>
+      <w:r>
+        <w:rPr>
+          <w:lang w:val="en-US"/>
+        </w:rPr>
+        <w:t xml:space="preserve"> ensure that all inputs of type non-integer will cause a type error to be raised.</w:t>
+      </w:r>
+    </w:p>
+    <w:p>
+      <w:pPr>
+        <w:rPr>
+          <w:lang w:val="en-US"/>
+        </w:rPr>
+      </w:pPr>
+      <w:r>
+        <w:rPr>
+          <w:lang w:val="en-US"/>
+        </w:rPr>
+        <w:t xml:space="preserve">Although we only gave two examples earlier, we have applied the above two types of tests extensively for </w:t>
+      </w:r>
+      <w:r>
+        <w:rPr>
+          <w:i/>
+          <w:iCs/>
+          <w:lang w:val="en-US"/>
+        </w:rPr>
+        <w:t>each</w:t>
+      </w:r>
+      <w:r>
+        <w:rPr>
+          <w:lang w:val="en-US"/>
+        </w:rPr>
+        <w:t xml:space="preserve"> function written inside our implementer to ensure that our implementation of the interpreter is as bug-free as possible. Nevertheless, as Dijkstra mentions, ‘program testing can be used to show the presence of bugs, but never to show their absence!’, we should still be open to the </w:t>
+      </w:r>
+      <w:r>
+        <w:rPr>
+          <w:lang w:val="en-US"/>
+        </w:rPr>
+        <w:lastRenderedPageBreak/>
+        <w:t xml:space="preserve">possibility that there </w:t>
+      </w:r>
+      <w:r>
+        <w:rPr>
+          <w:i/>
+          <w:iCs/>
+          <w:lang w:val="en-US"/>
+        </w:rPr>
+        <w:t>might</w:t>
+      </w:r>
+      <w:r>
+        <w:rPr>
+          <w:lang w:val="en-US"/>
+        </w:rPr>
+        <w:t xml:space="preserve"> still be bugs inside our implementation, and not</w:t>
+      </w:r>
+      <w:r>
+        <w:rPr>
+          <w:lang w:val="en-US"/>
+        </w:rPr>
+        <w:t xml:space="preserve"> </w:t>
+      </w:r>
+      <w:r>
+        <w:rPr>
+          <w:lang w:val="en-US"/>
+        </w:rPr>
+        <w:t xml:space="preserve">rest on our laurels </w:t>
+      </w:r>
+      <w:r>
+        <w:rPr>
+          <w:lang w:val="en-US"/>
+        </w:rPr>
+        <w:t xml:space="preserve">even </w:t>
+      </w:r>
+      <w:r>
+        <w:rPr>
+          <w:lang w:val="en-US"/>
+        </w:rPr>
+        <w:t>when all our unit tests pass.</w:t>
+      </w:r>
+    </w:p>
+    <w:p>
+      <w:pPr>
+        <w:rPr>
+          <w:lang w:val="en-US"/>
+        </w:rPr>
+      </w:pPr>
+      <w:r>
+        <w:rPr>
+          <w:u w:val="single"/>
+          <w:lang w:val="en-US"/>
+        </w:rPr>
+        <w:t>A possible area of improvement for testing</w:t>
+      </w:r>
+    </w:p>
+    <w:p>
+      <w:pPr>
+        <w:rPr>
+          <w:lang w:val="en-US"/>
+        </w:rPr>
+      </w:pPr>
+      <w:r>
+        <w:rPr>
+          <w:lang w:val="en-US"/>
+        </w:rPr>
+        <w:t xml:space="preserve">From the above examples, </w:t>
+      </w:r>
+      <w:r>
+        <w:rPr>
+          <w:lang w:val="en-US"/>
+        </w:rPr>
+        <w:t>the</w:t>
+      </w:r>
+      <w:r>
+        <w:rPr>
+          <w:lang w:val="en-US"/>
+        </w:rPr>
+        <w:t xml:space="preserve"> error messages are all printed using </w:t>
+      </w:r>
+      <w:proofErr w:type="spellStart"/>
+      <w:r>
+        <w:rPr>
+          <w:lang w:val="en-US"/>
+        </w:rPr>
+        <w:t>OCaml’s</w:t>
+      </w:r>
+      <w:proofErr w:type="spellEnd"/>
+      <w:r>
+        <w:rPr>
+          <w:lang w:val="en-US"/>
+        </w:rPr>
+        <w:t xml:space="preserve"> </w:t>
+      </w:r>
+      <w:proofErr w:type="spellStart"/>
+      <w:r>
+        <w:rPr>
+          <w:lang w:val="en-US"/>
+        </w:rPr>
+        <w:t>Printf.sprintf</w:t>
+      </w:r>
+      <w:proofErr w:type="spellEnd"/>
+      <w:r>
+        <w:rPr>
+          <w:lang w:val="en-US"/>
+        </w:rPr>
+        <w:t xml:space="preserve"> function which para</w:t>
+      </w:r>
+      <w:r>
+        <w:rPr>
+          <w:lang w:val="en-US"/>
+        </w:rPr>
+        <w:t>meterizes the input arguments</w:t>
+      </w:r>
+      <w:r>
+        <w:rPr>
+          <w:lang w:val="en-US"/>
+        </w:rPr>
+        <w:t xml:space="preserve"> that</w:t>
+      </w:r>
+      <w:r>
+        <w:rPr>
+          <w:lang w:val="en-US"/>
+        </w:rPr>
+        <w:t xml:space="preserve"> cause the error (either via incorrect typing or incorrect arity). However, as seen in the above examples of our test functions, since error messages can</w:t>
+      </w:r>
+      <w:r>
+        <w:rPr>
+          <w:lang w:val="en-US"/>
+        </w:rPr>
+        <w:t xml:space="preserve"> also </w:t>
+      </w:r>
+      <w:r>
+        <w:rPr>
+          <w:lang w:val="en-US"/>
+        </w:rPr>
+        <w:t>be divided into messages that are a result of incorrect types or incorrect arity, and within these two categories the content of the messages are then the same (</w:t>
+      </w:r>
+      <w:r>
+        <w:rPr>
+          <w:lang w:val="en-US"/>
+        </w:rPr>
+        <w:t>modulo</w:t>
+      </w:r>
+      <w:r>
+        <w:rPr>
+          <w:lang w:val="en-US"/>
+        </w:rPr>
+        <w:t xml:space="preserve"> the function </w:t>
+      </w:r>
+      <w:r>
+        <w:rPr>
+          <w:lang w:val="en-US"/>
+        </w:rPr>
+        <w:t xml:space="preserve">name </w:t>
+      </w:r>
+      <w:r>
+        <w:rPr>
+          <w:lang w:val="en-US"/>
+        </w:rPr>
+        <w:t xml:space="preserve">calling the error), we can actually further parameterize these errors via declaring Error types. These Error types will then consist of two types, one for incorrect types of arguments and one for incorrect arity, and will take the name of the function as an input, the </w:t>
+      </w:r>
+      <w:proofErr w:type="spellStart"/>
+      <w:r>
+        <w:rPr>
+          <w:lang w:val="en-US"/>
+        </w:rPr>
+        <w:t>unparsers</w:t>
+      </w:r>
+      <w:proofErr w:type="spellEnd"/>
+      <w:r>
+        <w:rPr>
+          <w:lang w:val="en-US"/>
+        </w:rPr>
+        <w:t xml:space="preserve"> required to unparsed our input arguments that cause the error, and the input arguments itself. This will </w:t>
+      </w:r>
+      <w:r>
+        <w:rPr>
+          <w:lang w:val="en-US"/>
+        </w:rPr>
+        <w:t>make</w:t>
+      </w:r>
+      <w:r>
+        <w:rPr>
+          <w:lang w:val="en-US"/>
+        </w:rPr>
+        <w:t xml:space="preserve"> the writing of functions which raise errors </w:t>
+      </w:r>
+      <w:r>
+        <w:rPr>
+          <w:lang w:val="en-US"/>
+        </w:rPr>
+        <w:t>and</w:t>
+      </w:r>
+      <w:r>
+        <w:rPr>
+          <w:lang w:val="en-US"/>
+        </w:rPr>
+        <w:t xml:space="preserve"> testing </w:t>
+      </w:r>
+      <w:r>
+        <w:rPr>
+          <w:lang w:val="en-US"/>
+        </w:rPr>
+        <w:t xml:space="preserve">to be much simpler, </w:t>
+      </w:r>
+      <w:r>
+        <w:rPr>
+          <w:lang w:val="en-US"/>
+        </w:rPr>
+        <w:t>because we do not then need to type out by hand the expected output of these Errors but rather let the parameterized Error types do the job with the correct arguments.</w:t>
       </w:r>
     </w:p>
     <w:p>
@@ -5451,16 +6134,26 @@
         <w:rPr>
           <w:lang w:val="en-US"/>
         </w:rPr>
-        <w:t xml:space="preserve">Rewrite the apply expression case of the interpreter such that it is in continuation passing style (CPS) </w:t>
-      </w:r>
-      <w:proofErr w:type="gramStart"/>
-      <w:r>
-        <w:rPr>
-          <w:lang w:val="en-US"/>
-        </w:rPr>
-        <w:t>so as to</w:t>
-      </w:r>
-      <w:proofErr w:type="gramEnd"/>
+        <w:t>Rewrite the apply expression case</w:t>
+      </w:r>
+      <w:r>
+        <w:rPr>
+          <w:lang w:val="en-US"/>
+        </w:rPr>
+        <w:t xml:space="preserve"> and implement call-cc</w:t>
+      </w:r>
+      <w:r>
+        <w:rPr>
+          <w:lang w:val="en-US"/>
+        </w:rPr>
+        <w:t xml:space="preserve"> of the interpreter such that it is in continuation passing style (CPS) </w:t>
+      </w:r>
+      <w:r>
+        <w:rPr>
+          <w:lang w:val="en-US"/>
+        </w:rPr>
+        <w:t>to</w:t>
+      </w:r>
       <w:r>
         <w:rPr>
           <w:lang w:val="en-US"/>
@@ -5532,7 +6225,6 @@
         <w:rPr>
           <w:lang w:val="en-US"/>
         </w:rPr>
-        <w:lastRenderedPageBreak/>
         <w:t xml:space="preserve">Once our interpreter is complete, we will then transliterate the interpreter written in </w:t>
       </w:r>
       <w:proofErr w:type="spellStart"/>
@@ -5604,27 +6296,18 @@
         </w:rPr>
         <w:t xml:space="preserve"> due to the assumption that our inputs are </w:t>
       </w:r>
-      <w:proofErr w:type="gramStart"/>
-      <w:r>
-        <w:rPr>
-          <w:lang w:val="en-US"/>
-        </w:rPr>
-        <w:t>all of</w:t>
-      </w:r>
-      <w:proofErr w:type="gramEnd"/>
+      <w:r>
+        <w:rPr>
+          <w:lang w:val="en-US"/>
+        </w:rPr>
+        <w:t>all</w:t>
+      </w:r>
       <w:r>
         <w:rPr>
           <w:lang w:val="en-US"/>
         </w:rPr>
         <w:t xml:space="preserve"> the correct type. We can then compare the efficiency of this self-interpreter with the efficiency of the original to see the extent of improvement in our runtime if Scheme was a statically typed language as opposed to its current dynamically typed nature. This will then be a good study to see how much faster statically typed languages are as compared to dynamically typed ones.</w:t>
       </w:r>
-    </w:p>
-    <w:p>
-      <w:pPr>
-        <w:rPr>
-          <w:lang w:val="en-US"/>
-        </w:rPr>
-      </w:pPr>
     </w:p>
     <w:sectPr>
       <w:pgSz w:w="11906" w:h="16838"/>
@@ -6401,6 +7084,95 @@
     </w:lvl>
   </w:abstractNum>
   <w:abstractNum w:abstractNumId="8" w15:restartNumberingAfterBreak="0">
+    <w:nsid w:val="3CDA41E9"/>
+    <w:multiLevelType w:val="hybridMultilevel"/>
+    <w:tmpl w:val="7994C51E"/>
+    <w:lvl w:ilvl="0" w:tplc="48090011">
+      <w:start w:val="1"/>
+      <w:numFmt w:val="decimal"/>
+      <w:lvlText w:val="%1)"/>
+      <w:lvlJc w:val="left"/>
+      <w:pPr>
+        <w:ind w:left="720" w:hanging="360"/>
+      </w:pPr>
+      <w:rPr>
+        <w:rFonts w:hint="default"/>
+      </w:rPr>
+    </w:lvl>
+    <w:lvl w:ilvl="1" w:tplc="48090019" w:tentative="1">
+      <w:start w:val="1"/>
+      <w:numFmt w:val="lowerLetter"/>
+      <w:lvlText w:val="%2."/>
+      <w:lvlJc w:val="left"/>
+      <w:pPr>
+        <w:ind w:left="1440" w:hanging="360"/>
+      </w:pPr>
+    </w:lvl>
+    <w:lvl w:ilvl="2" w:tplc="4809001B" w:tentative="1">
+      <w:start w:val="1"/>
+      <w:numFmt w:val="lowerRoman"/>
+      <w:lvlText w:val="%3."/>
+      <w:lvlJc w:val="right"/>
+      <w:pPr>
+        <w:ind w:left="2160" w:hanging="180"/>
+      </w:pPr>
+    </w:lvl>
+    <w:lvl w:ilvl="3" w:tplc="4809000F" w:tentative="1">
+      <w:start w:val="1"/>
+      <w:numFmt w:val="decimal"/>
+      <w:lvlText w:val="%4."/>
+      <w:lvlJc w:val="left"/>
+      <w:pPr>
+        <w:ind w:left="2880" w:hanging="360"/>
+      </w:pPr>
+    </w:lvl>
+    <w:lvl w:ilvl="4" w:tplc="48090019" w:tentative="1">
+      <w:start w:val="1"/>
+      <w:numFmt w:val="lowerLetter"/>
+      <w:lvlText w:val="%5."/>
+      <w:lvlJc w:val="left"/>
+      <w:pPr>
+        <w:ind w:left="3600" w:hanging="360"/>
+      </w:pPr>
+    </w:lvl>
+    <w:lvl w:ilvl="5" w:tplc="4809001B" w:tentative="1">
+      <w:start w:val="1"/>
+      <w:numFmt w:val="lowerRoman"/>
+      <w:lvlText w:val="%6."/>
+      <w:lvlJc w:val="right"/>
+      <w:pPr>
+        <w:ind w:left="4320" w:hanging="180"/>
+      </w:pPr>
+    </w:lvl>
+    <w:lvl w:ilvl="6" w:tplc="4809000F" w:tentative="1">
+      <w:start w:val="1"/>
+      <w:numFmt w:val="decimal"/>
+      <w:lvlText w:val="%7."/>
+      <w:lvlJc w:val="left"/>
+      <w:pPr>
+        <w:ind w:left="5040" w:hanging="360"/>
+      </w:pPr>
+    </w:lvl>
+    <w:lvl w:ilvl="7" w:tplc="48090019" w:tentative="1">
+      <w:start w:val="1"/>
+      <w:numFmt w:val="lowerLetter"/>
+      <w:lvlText w:val="%8."/>
+      <w:lvlJc w:val="left"/>
+      <w:pPr>
+        <w:ind w:left="5760" w:hanging="360"/>
+      </w:pPr>
+    </w:lvl>
+    <w:lvl w:ilvl="8" w:tplc="4809001B" w:tentative="1">
+      <w:start w:val="1"/>
+      <w:numFmt w:val="lowerRoman"/>
+      <w:lvlText w:val="%9."/>
+      <w:lvlJc w:val="right"/>
+      <w:pPr>
+        <w:ind w:left="6480" w:hanging="180"/>
+      </w:pPr>
+    </w:lvl>
+  </w:abstractNum>
+  <w:abstractNum w:abstractNumId="9" w15:restartNumberingAfterBreak="0">
     <w:nsid w:val="3EE87840"/>
     <w:multiLevelType w:val="hybridMultilevel"/>
     <w:tmpl w:val="B1EEA7B2"/>
@@ -6489,7 +7261,7 @@
       </w:pPr>
     </w:lvl>
   </w:abstractNum>
-  <w:abstractNum w:abstractNumId="9" w15:restartNumberingAfterBreak="0">
+  <w:abstractNum w:abstractNumId="10" w15:restartNumberingAfterBreak="0">
     <w:nsid w:val="4C6048CE"/>
     <w:multiLevelType w:val="hybridMultilevel"/>
     <w:tmpl w:val="8B5AA11C"/>
@@ -6578,7 +7350,7 @@
       </w:pPr>
     </w:lvl>
   </w:abstractNum>
-  <w:abstractNum w:abstractNumId="10" w15:restartNumberingAfterBreak="0">
+  <w:abstractNum w:abstractNumId="11" w15:restartNumberingAfterBreak="0">
     <w:nsid w:val="4DF8567A"/>
     <w:multiLevelType w:val="hybridMultilevel"/>
     <w:tmpl w:val="5EFE8F2A"/>
@@ -6667,7 +7439,7 @@
       </w:pPr>
     </w:lvl>
   </w:abstractNum>
-  <w:abstractNum w:abstractNumId="11" w15:restartNumberingAfterBreak="0">
+  <w:abstractNum w:abstractNumId="12" w15:restartNumberingAfterBreak="0">
     <w:nsid w:val="59A71F95"/>
     <w:multiLevelType w:val="hybridMultilevel"/>
     <w:tmpl w:val="A6A80930"/>
@@ -6756,7 +7528,7 @@
       </w:pPr>
     </w:lvl>
   </w:abstractNum>
-  <w:abstractNum w:abstractNumId="12" w15:restartNumberingAfterBreak="0">
+  <w:abstractNum w:abstractNumId="13" w15:restartNumberingAfterBreak="0">
     <w:nsid w:val="74EC6289"/>
     <w:multiLevelType w:val="hybridMultilevel"/>
     <w:tmpl w:val="79F2DFC4"/>
@@ -6845,7 +7617,7 @@
       </w:pPr>
     </w:lvl>
   </w:abstractNum>
-  <w:abstractNum w:abstractNumId="13" w15:restartNumberingAfterBreak="0">
+  <w:abstractNum w:abstractNumId="14" w15:restartNumberingAfterBreak="0">
     <w:nsid w:val="75EC37DE"/>
     <w:multiLevelType w:val="hybridMultilevel"/>
     <w:tmpl w:val="CCF8F27C"/>
@@ -6934,7 +7706,7 @@
       </w:pPr>
     </w:lvl>
   </w:abstractNum>
-  <w:abstractNum w:abstractNumId="14" w15:restartNumberingAfterBreak="0">
+  <w:abstractNum w:abstractNumId="15" w15:restartNumberingAfterBreak="0">
     <w:nsid w:val="7C3D125D"/>
     <w:multiLevelType w:val="hybridMultilevel"/>
     <w:tmpl w:val="CBA058E0"/>
@@ -7023,7 +7795,7 @@
       </w:pPr>
     </w:lvl>
   </w:abstractNum>
-  <w:abstractNum w:abstractNumId="15" w15:restartNumberingAfterBreak="0">
+  <w:abstractNum w:abstractNumId="16" w15:restartNumberingAfterBreak="0">
     <w:nsid w:val="7EC65741"/>
     <w:multiLevelType w:val="hybridMultilevel"/>
     <w:tmpl w:val="10C83530"/>
@@ -7113,13 +7885,13 @@
     </w:lvl>
   </w:abstractNum>
   <w:num w:numId="1">
-    <w:abstractNumId w:val="14"/>
+    <w:abstractNumId w:val="15"/>
   </w:num>
   <w:num w:numId="2">
     <w:abstractNumId w:val="2"/>
   </w:num>
   <w:num w:numId="3">
-    <w:abstractNumId w:val="11"/>
+    <w:abstractNumId w:val="12"/>
   </w:num>
   <w:num w:numId="4">
     <w:abstractNumId w:val="6"/>
@@ -7128,7 +7900,7 @@
     <w:abstractNumId w:val="4"/>
   </w:num>
   <w:num w:numId="6">
-    <w:abstractNumId w:val="10"/>
+    <w:abstractNumId w:val="11"/>
   </w:num>
   <w:num w:numId="7">
     <w:abstractNumId w:val="7"/>
@@ -7143,21 +7915,24 @@
     <w:abstractNumId w:val="5"/>
   </w:num>
   <w:num w:numId="11">
-    <w:abstractNumId w:val="13"/>
+    <w:abstractNumId w:val="14"/>
   </w:num>
   <w:num w:numId="12">
-    <w:abstractNumId w:val="15"/>
+    <w:abstractNumId w:val="16"/>
   </w:num>
   <w:num w:numId="13">
     <w:abstractNumId w:val="0"/>
   </w:num>
   <w:num w:numId="14">
+    <w:abstractNumId w:val="10"/>
+  </w:num>
+  <w:num w:numId="15">
+    <w:abstractNumId w:val="13"/>
+  </w:num>
+  <w:num w:numId="16">
     <w:abstractNumId w:val="9"/>
   </w:num>
-  <w:num w:numId="15">
-    <w:abstractNumId w:val="12"/>
-  </w:num>
-  <w:num w:numId="16">
+  <w:num w:numId="17">
     <w:abstractNumId w:val="8"/>
   </w:num>
 </w:numbering>

</xml_diff>

<commit_message>
In the midst of implementing let-rec unary.
</commit_message>
<xml_diff>
--- a/Capstone First Report.docx
+++ b/Capstone First Report.docx
@@ -31,15 +31,7 @@
         <w:rPr>
           <w:lang w:val="en-US"/>
         </w:rPr>
-        <w:t>This capstone project is a study of the principle of sel</w:t>
-      </w:r>
-      <w:bookmarkStart w:id="0" w:name="_GoBack"/>
-      <w:bookmarkEnd w:id="0"/>
-      <w:r>
-        <w:rPr>
-          <w:lang w:val="en-US"/>
-        </w:rPr>
-        <w:t xml:space="preserve">f-interpretation, where the aim is to design and implement a self-interpreter for the Scheme programming language, i.e. a Scheme interpreter written in Scheme. </w:t>
+        <w:t xml:space="preserve">This capstone project is a study of the principle of self-interpretation, where the aim is to design and implement a self-interpreter for the Scheme programming language, i.e. a Scheme interpreter written in Scheme. </w:t>
       </w:r>
       <w:r>
         <w:rPr>
@@ -486,27 +478,13 @@
         <w:rPr>
           <w:lang w:val="en-US"/>
         </w:rPr>
-        <w:t xml:space="preserve"> ability to do pattern matching over </w:t>
-      </w:r>
-      <w:proofErr w:type="gramStart"/>
-      <w:r>
-        <w:rPr>
-          <w:lang w:val="en-US"/>
-        </w:rPr>
-        <w:t>datatypes</w:t>
-      </w:r>
-      <w:r>
-        <w:rPr>
-          <w:lang w:val="en-US"/>
-        </w:rPr>
-        <w:t>, and</w:t>
-      </w:r>
-      <w:proofErr w:type="gramEnd"/>
-      <w:r>
-        <w:rPr>
-          <w:lang w:val="en-US"/>
-        </w:rPr>
-        <w:t xml:space="preserve"> allows for the writing of recursive functions over datatypes to be simple and straightforward.</w:t>
+        <w:t xml:space="preserve"> ability to do pattern matching over datatypes</w:t>
+      </w:r>
+      <w:r>
+        <w:rPr>
+          <w:lang w:val="en-US"/>
+        </w:rPr>
+        <w:t xml:space="preserve"> and allows for the writing of recursive functions over datatypes to be simple and straightforward.</w:t>
       </w:r>
     </w:p>
     <w:p>
@@ -1382,14 +1360,12 @@
         </w:rPr>
         <w:t xml:space="preserve"> This distinction between proper and improper lists will matter </w:t>
       </w:r>
-      <w:proofErr w:type="gramStart"/>
-      <w:r>
-        <w:rPr>
-          <w:lang w:val="en-US"/>
-        </w:rPr>
-        <w:t>later on</w:t>
-      </w:r>
-      <w:proofErr w:type="gramEnd"/>
+      <w:r>
+        <w:rPr>
+          <w:lang w:val="en-US"/>
+        </w:rPr>
+        <w:t>later</w:t>
+      </w:r>
       <w:r>
         <w:rPr>
           <w:lang w:val="en-US"/>
@@ -1934,13 +1910,6 @@
           <w:lang w:val="en-US"/>
         </w:rPr>
       </w:pPr>
-    </w:p>
-    <w:p>
-      <w:pPr>
-        <w:rPr>
-          <w:lang w:val="en-US"/>
-        </w:rPr>
-      </w:pPr>
       <w:r>
         <w:rPr>
           <w:lang w:val="en-US"/>
@@ -2056,14 +2025,14 @@
         <w:rPr>
           <w:lang w:val="en-US"/>
         </w:rPr>
-        <w:t xml:space="preserve">e first instance of the pair containing the name and return its corresponding </w:t>
+        <w:t xml:space="preserve">e first instance of the pair containing the name and return its corresponding denotation from said pair; otherwise if we have recursed through the entire environment and don’t </w:t>
       </w:r>
       <w:r>
         <w:rPr>
           <w:lang w:val="en-US"/>
         </w:rPr>
         <w:lastRenderedPageBreak/>
-        <w:t xml:space="preserve">denotation from said pair; otherwise if we have recursed through the entire environment and don’t find any matching pairs, we raise the </w:t>
+        <w:t xml:space="preserve">find any matching pairs, we raise the </w:t>
       </w:r>
       <w:proofErr w:type="spellStart"/>
       <w:r>
@@ -2436,7 +2405,6 @@
           <w:noProof/>
           <w:lang w:val="en-US"/>
         </w:rPr>
-        <w:lastRenderedPageBreak/>
         <w:drawing>
           <wp:inline distT="0" distB="0" distL="0" distR="0" wp14:anchorId="15D479C9" wp14:editId="0C56C64B">
             <wp:extent cx="3060700" cy="1339564"/>
@@ -2497,6 +2465,7 @@
         <w:rPr>
           <w:lang w:val="en-US"/>
         </w:rPr>
+        <w:lastRenderedPageBreak/>
         <w:t xml:space="preserve">where a suitable error message printing the arguments supplied (via the use of an </w:t>
       </w:r>
       <w:proofErr w:type="spellStart"/>
@@ -2639,14 +2608,12 @@
         </w:rPr>
         <w:t xml:space="preserve">The remaining functions for pairs are </w:t>
       </w:r>
-      <w:proofErr w:type="gramStart"/>
-      <w:r>
-        <w:rPr>
-          <w:lang w:val="en-US"/>
-        </w:rPr>
-        <w:t>similar to</w:t>
-      </w:r>
-      <w:proofErr w:type="gramEnd"/>
+      <w:r>
+        <w:rPr>
+          <w:lang w:val="en-US"/>
+        </w:rPr>
+        <w:t>like</w:t>
+      </w:r>
       <w:r>
         <w:rPr>
           <w:lang w:val="en-US"/>
@@ -2748,7 +2715,6 @@
         <w:rPr>
           <w:lang w:val="en-US"/>
         </w:rPr>
-        <w:lastRenderedPageBreak/>
         <w:t xml:space="preserve">An example of a function that does mathematical operations and is variadic in nature would be the addition function. </w:t>
       </w:r>
       <w:r>
@@ -2823,6 +2789,7 @@
         <w:rPr>
           <w:lang w:val="en-US"/>
         </w:rPr>
+        <w:lastRenderedPageBreak/>
         <w:t>If the addition function is supplied with 2 or more arguments (all of integer type), the addition function then returns the result of adding all these arguments together.</w:t>
       </w:r>
     </w:p>
@@ -6288,7 +6255,14 @@
         <w:rPr>
           <w:lang w:val="en-US"/>
         </w:rPr>
-        <w:t>Implementing another version of a self-interpreter whose primitive functions do not require any form of type-checking</w:t>
+        <w:t xml:space="preserve">Implementing another </w:t>
+      </w:r>
+      <w:bookmarkStart w:id="0" w:name="_GoBack"/>
+      <w:r>
+        <w:rPr>
+          <w:lang w:val="en-US"/>
+        </w:rPr>
+        <w:t>version of a self-interpreter whose primitive functions do not require any form of type-checking</w:t>
       </w:r>
       <w:r>
         <w:rPr>
@@ -6308,6 +6282,7 @@
         </w:rPr>
         <w:t xml:space="preserve"> the correct type. We can then compare the efficiency of this self-interpreter with the efficiency of the original to see the extent of improvement in our runtime if Scheme was a statically typed language as opposed to its current dynamically typed nature. This will then be a good study to see how much faster statically typed languages are as compared to dynamically typed ones.</w:t>
       </w:r>
+      <w:bookmarkEnd w:id="0"/>
     </w:p>
     <w:sectPr>
       <w:pgSz w:w="11906" w:h="16838"/>

</xml_diff>